<commit_message>
Código fonte e documentação
</commit_message>
<xml_diff>
--- a/entregas_moodle/3.codigofonte_e_documentacao.docx
+++ b/entregas_moodle/3.codigofonte_e_documentacao.docx
@@ -1,10 +1,10 @@
 
 <file path=word/document.xml><?xml version="1.0" encoding="utf-8"?>
-<w:document xmlns:wpc="http://schemas.microsoft.com/office/word/2010/wordprocessingCanvas" xmlns:mc="http://schemas.openxmlformats.org/markup-compatibility/2006" xmlns:o="urn:schemas-microsoft-com:office:office" xmlns:r="http://schemas.openxmlformats.org/officeDocument/2006/relationships" xmlns:m="http://schemas.openxmlformats.org/officeDocument/2006/math" xmlns:v="urn:schemas-microsoft-com:vml" xmlns:wp14="http://schemas.microsoft.com/office/word/2010/wordprocessingDrawing" xmlns:wp="http://schemas.openxmlformats.org/drawingml/2006/wordprocessingDrawing" xmlns:w10="urn:schemas-microsoft-com:office:word" xmlns:w="http://schemas.openxmlformats.org/wordprocessingml/2006/main" xmlns:w14="http://schemas.microsoft.com/office/word/2010/wordml" xmlns:w15="http://schemas.microsoft.com/office/word/2012/wordml" xmlns:wpg="http://schemas.microsoft.com/office/word/2010/wordprocessingGroup" xmlns:wpi="http://schemas.microsoft.com/office/word/2010/wordprocessingInk" xmlns:wne="http://schemas.microsoft.com/office/word/2006/wordml" xmlns:wps="http://schemas.microsoft.com/office/word/2010/wordprocessingShape" mc:Ignorable="w14 w15 wp14">
+<w:document xmlns:wpc="http://schemas.microsoft.com/office/word/2010/wordprocessingCanvas" xmlns:cx="http://schemas.microsoft.com/office/drawing/2014/chartex" xmlns:cx1="http://schemas.microsoft.com/office/drawing/2015/9/8/chartex" xmlns:cx2="http://schemas.microsoft.com/office/drawing/2015/10/21/chartex" xmlns:cx3="http://schemas.microsoft.com/office/drawing/2016/5/9/chartex" xmlns:cx4="http://schemas.microsoft.com/office/drawing/2016/5/10/chartex" xmlns:cx5="http://schemas.microsoft.com/office/drawing/2016/5/11/chartex" xmlns:cx6="http://schemas.microsoft.com/office/drawing/2016/5/12/chartex" xmlns:cx7="http://schemas.microsoft.com/office/drawing/2016/5/13/chartex" xmlns:cx8="http://schemas.microsoft.com/office/drawing/2016/5/14/chartex" xmlns:mc="http://schemas.openxmlformats.org/markup-compatibility/2006" xmlns:aink="http://schemas.microsoft.com/office/drawing/2016/ink" xmlns:am3d="http://schemas.microsoft.com/office/drawing/2017/model3d" xmlns:o="urn:schemas-microsoft-com:office:office" xmlns:r="http://schemas.openxmlformats.org/officeDocument/2006/relationships" xmlns:m="http://schemas.openxmlformats.org/officeDocument/2006/math" xmlns:v="urn:schemas-microsoft-com:vml" xmlns:wp14="http://schemas.microsoft.com/office/word/2010/wordprocessingDrawing" xmlns:wp="http://schemas.openxmlformats.org/drawingml/2006/wordprocessingDrawing" xmlns:w10="urn:schemas-microsoft-com:office:word" xmlns:w="http://schemas.openxmlformats.org/wordprocessingml/2006/main" xmlns:w14="http://schemas.microsoft.com/office/word/2010/wordml" xmlns:w15="http://schemas.microsoft.com/office/word/2012/wordml" xmlns:w16cid="http://schemas.microsoft.com/office/word/2016/wordml/cid" xmlns:w16se="http://schemas.microsoft.com/office/word/2015/wordml/symex" xmlns:wpg="http://schemas.microsoft.com/office/word/2010/wordprocessingGroup" xmlns:wpi="http://schemas.microsoft.com/office/word/2010/wordprocessingInk" xmlns:wne="http://schemas.microsoft.com/office/word/2006/wordml" xmlns:wps="http://schemas.microsoft.com/office/word/2010/wordprocessingShape" mc:Ignorable="w14 w15 w16se w16cid wp14">
   <w:body>
     <w:p>
       <w:pPr>
-        <w:pStyle w:val="Heading2"/>
+        <w:pStyle w:val="Ttulo2"/>
         <w:shd w:val="clear" w:color="auto" w:fill="FFFFFF"/>
         <w:spacing w:before="150" w:beforeAutospacing="0" w:after="150" w:afterAutospacing="0"/>
         <w:rPr>
@@ -13,8 +13,6 @@
           <w:lang w:val="pt-BR"/>
         </w:rPr>
       </w:pPr>
-      <w:bookmarkStart w:id="0" w:name="_GoBack"/>
-      <w:bookmarkEnd w:id="0"/>
       <w:r>
         <w:rPr>
           <w:rFonts w:ascii="Arial" w:hAnsi="Arial" w:cs="Arial"/>
@@ -54,6 +52,646 @@
           <w:lang w:val="pt-BR"/>
         </w:rPr>
       </w:pPr>
+      <w:r>
+        <w:rPr>
+          <w:lang w:val="pt-BR"/>
+        </w:rPr>
+        <w:t xml:space="preserve">#include &lt;Servo.h&gt; </w:t>
+      </w:r>
+    </w:p>
+    <w:p>
+      <w:pPr>
+        <w:rPr>
+          <w:lang w:val="pt-BR"/>
+        </w:rPr>
+      </w:pPr>
+      <w:r>
+        <w:rPr>
+          <w:lang w:val="pt-BR"/>
+        </w:rPr>
+        <w:t xml:space="preserve"> const int servoPin = 8;  // Servo pin</w:t>
+      </w:r>
+    </w:p>
+    <w:p>
+      <w:pPr>
+        <w:rPr>
+          <w:lang w:val="pt-BR"/>
+        </w:rPr>
+      </w:pPr>
+      <w:r>
+        <w:rPr>
+          <w:lang w:val="pt-BR"/>
+        </w:rPr>
+        <w:t xml:space="preserve"> const int buttonPin = 9;  // Pushbutton pin</w:t>
+      </w:r>
+    </w:p>
+    <w:p>
+      <w:pPr>
+        <w:rPr>
+          <w:lang w:val="pt-BR"/>
+        </w:rPr>
+      </w:pPr>
+      <w:r>
+        <w:rPr>
+          <w:lang w:val="pt-BR"/>
+        </w:rPr>
+        <w:t xml:space="preserve"> int buttonState = 0; </w:t>
+      </w:r>
+    </w:p>
+    <w:p>
+      <w:pPr>
+        <w:rPr>
+          <w:lang w:val="pt-BR"/>
+        </w:rPr>
+      </w:pPr>
+      <w:r>
+        <w:rPr>
+          <w:lang w:val="pt-BR"/>
+        </w:rPr>
+        <w:t xml:space="preserve"> int directionState = 0; </w:t>
+      </w:r>
+    </w:p>
+    <w:p>
+      <w:pPr>
+        <w:rPr>
+          <w:lang w:val="pt-BR"/>
+        </w:rPr>
+      </w:pPr>
+      <w:r>
+        <w:rPr>
+          <w:lang w:val="pt-BR"/>
+        </w:rPr>
+        <w:t xml:space="preserve"> Servo myservo; </w:t>
+      </w:r>
+    </w:p>
+    <w:p>
+      <w:pPr>
+        <w:rPr>
+          <w:lang w:val="pt-BR"/>
+        </w:rPr>
+      </w:pPr>
+      <w:r>
+        <w:rPr>
+          <w:lang w:val="pt-BR"/>
+        </w:rPr>
+        <w:t xml:space="preserve"> int pos = 0;</w:t>
+      </w:r>
+    </w:p>
+    <w:p>
+      <w:pPr>
+        <w:rPr>
+          <w:lang w:val="pt-BR"/>
+        </w:rPr>
+      </w:pPr>
+      <w:r>
+        <w:rPr>
+          <w:lang w:val="pt-BR"/>
+        </w:rPr>
+        <w:t xml:space="preserve"> int ledPin = 7; //Led no pino 7</w:t>
+      </w:r>
+    </w:p>
+    <w:p>
+      <w:pPr>
+        <w:rPr>
+          <w:lang w:val="pt-BR"/>
+        </w:rPr>
+      </w:pPr>
+      <w:r>
+        <w:rPr>
+          <w:lang w:val="pt-BR"/>
+        </w:rPr>
+        <w:t>int ldrPin = 0; //LDR no pino analígico 0</w:t>
+      </w:r>
+    </w:p>
+    <w:p>
+      <w:pPr>
+        <w:rPr>
+          <w:lang w:val="pt-BR"/>
+        </w:rPr>
+      </w:pPr>
+      <w:r>
+        <w:rPr>
+          <w:lang w:val="pt-BR"/>
+        </w:rPr>
+        <w:t>int ldrValor = 0; //Valor lido do LDR</w:t>
+      </w:r>
+    </w:p>
+    <w:p>
+      <w:pPr>
+        <w:rPr>
+          <w:lang w:val="pt-BR"/>
+        </w:rPr>
+      </w:pPr>
+    </w:p>
+    <w:p>
+      <w:pPr>
+        <w:rPr>
+          <w:lang w:val="pt-BR"/>
+        </w:rPr>
+      </w:pPr>
+      <w:r>
+        <w:rPr>
+          <w:lang w:val="pt-BR"/>
+        </w:rPr>
+        <w:t>void setup() {</w:t>
+      </w:r>
+    </w:p>
+    <w:p>
+      <w:pPr>
+        <w:rPr>
+          <w:lang w:val="pt-BR"/>
+        </w:rPr>
+      </w:pPr>
+      <w:r>
+        <w:rPr>
+          <w:lang w:val="pt-BR"/>
+        </w:rPr>
+        <w:t xml:space="preserve">   myservo.attach(servoPin);</w:t>
+      </w:r>
+    </w:p>
+    <w:p>
+      <w:pPr>
+        <w:rPr>
+          <w:lang w:val="pt-BR"/>
+        </w:rPr>
+      </w:pPr>
+      <w:r>
+        <w:rPr>
+          <w:lang w:val="pt-BR"/>
+        </w:rPr>
+        <w:t xml:space="preserve">   pinMode(buttonPin, INPUT);</w:t>
+      </w:r>
+    </w:p>
+    <w:p>
+      <w:pPr>
+        <w:rPr>
+          <w:lang w:val="pt-BR"/>
+        </w:rPr>
+      </w:pPr>
+      <w:r>
+        <w:rPr>
+          <w:lang w:val="pt-BR"/>
+        </w:rPr>
+        <w:t xml:space="preserve">   pinMode(ledPin,OUTPUT); //define a porta 7 como saída</w:t>
+      </w:r>
+    </w:p>
+    <w:p>
+      <w:pPr>
+        <w:rPr>
+          <w:lang w:val="pt-BR"/>
+        </w:rPr>
+      </w:pPr>
+      <w:r>
+        <w:rPr>
+          <w:lang w:val="pt-BR"/>
+        </w:rPr>
+        <w:t xml:space="preserve">   Serial.begin(9600); //Inicia a comunicação serial</w:t>
+      </w:r>
+    </w:p>
+    <w:p>
+      <w:pPr>
+        <w:rPr>
+          <w:lang w:val="pt-BR"/>
+        </w:rPr>
+      </w:pPr>
+      <w:r>
+        <w:rPr>
+          <w:lang w:val="pt-BR"/>
+        </w:rPr>
+        <w:t xml:space="preserve"> }</w:t>
+      </w:r>
+    </w:p>
+    <w:p>
+      <w:pPr>
+        <w:rPr>
+          <w:lang w:val="pt-BR"/>
+        </w:rPr>
+      </w:pPr>
+      <w:r>
+        <w:rPr>
+          <w:lang w:val="pt-BR"/>
+        </w:rPr>
+        <w:t xml:space="preserve"> </w:t>
+      </w:r>
+    </w:p>
+    <w:p>
+      <w:pPr>
+        <w:rPr>
+          <w:lang w:val="pt-BR"/>
+        </w:rPr>
+      </w:pPr>
+      <w:r>
+        <w:rPr>
+          <w:lang w:val="pt-BR"/>
+        </w:rPr>
+        <w:t xml:space="preserve"> void loop(){</w:t>
+      </w:r>
+    </w:p>
+    <w:p>
+      <w:pPr>
+        <w:rPr>
+          <w:lang w:val="pt-BR"/>
+        </w:rPr>
+      </w:pPr>
+      <w:r>
+        <w:rPr>
+          <w:lang w:val="pt-BR"/>
+        </w:rPr>
+        <w:t xml:space="preserve">   ///ler o valor do LDR</w:t>
+      </w:r>
+    </w:p>
+    <w:p>
+      <w:pPr>
+        <w:rPr>
+          <w:lang w:val="pt-BR"/>
+        </w:rPr>
+      </w:pPr>
+      <w:r>
+        <w:rPr>
+          <w:lang w:val="pt-BR"/>
+        </w:rPr>
+        <w:t xml:space="preserve">   ldrValor = analogRead(ldrPin); //O valor lido será entre 0 e 1023</w:t>
+      </w:r>
+    </w:p>
+    <w:p>
+      <w:pPr>
+        <w:rPr>
+          <w:lang w:val="pt-BR"/>
+        </w:rPr>
+      </w:pPr>
+      <w:r>
+        <w:rPr>
+          <w:lang w:val="pt-BR"/>
+        </w:rPr>
+        <w:t xml:space="preserve"> </w:t>
+      </w:r>
+    </w:p>
+    <w:p>
+      <w:pPr>
+        <w:rPr>
+          <w:lang w:val="pt-BR"/>
+        </w:rPr>
+      </w:pPr>
+      <w:r>
+        <w:rPr>
+          <w:lang w:val="pt-BR"/>
+        </w:rPr>
+        <w:t xml:space="preserve">   //se o valor lido for maior que 500, liga o led</w:t>
+      </w:r>
+    </w:p>
+    <w:p>
+      <w:pPr>
+        <w:rPr>
+          <w:lang w:val="pt-BR"/>
+        </w:rPr>
+      </w:pPr>
+      <w:r>
+        <w:rPr>
+          <w:lang w:val="pt-BR"/>
+        </w:rPr>
+        <w:t xml:space="preserve">   if (ldrValor&gt;= 800) digitalWrite(ledPin,HIGH);</w:t>
+      </w:r>
+    </w:p>
+    <w:p>
+      <w:pPr>
+        <w:rPr>
+          <w:lang w:val="pt-BR"/>
+        </w:rPr>
+      </w:pPr>
+      <w:r>
+        <w:rPr>
+          <w:lang w:val="pt-BR"/>
+        </w:rPr>
+        <w:t xml:space="preserve">   // senão, apaga o led</w:t>
+      </w:r>
+    </w:p>
+    <w:p>
+      <w:pPr>
+        <w:rPr>
+          <w:lang w:val="pt-BR"/>
+        </w:rPr>
+      </w:pPr>
+      <w:r>
+        <w:rPr>
+          <w:lang w:val="pt-BR"/>
+        </w:rPr>
+        <w:t xml:space="preserve">   else digitalWrite(ledPin,LOW);</w:t>
+      </w:r>
+    </w:p>
+    <w:p>
+      <w:pPr>
+        <w:rPr>
+          <w:lang w:val="pt-BR"/>
+        </w:rPr>
+      </w:pPr>
+      <w:r>
+        <w:rPr>
+          <w:lang w:val="pt-BR"/>
+        </w:rPr>
+        <w:lastRenderedPageBreak/>
+        <w:t xml:space="preserve">   </w:t>
+      </w:r>
+    </w:p>
+    <w:p>
+      <w:pPr>
+        <w:rPr>
+          <w:lang w:val="pt-BR"/>
+        </w:rPr>
+      </w:pPr>
+      <w:r>
+        <w:rPr>
+          <w:lang w:val="pt-BR"/>
+        </w:rPr>
+        <w:t xml:space="preserve">   buttonState = digitalRead(buttonPin);</w:t>
+      </w:r>
+    </w:p>
+    <w:p>
+      <w:pPr>
+        <w:rPr>
+          <w:lang w:val="pt-BR"/>
+        </w:rPr>
+      </w:pPr>
+      <w:r>
+        <w:rPr>
+          <w:lang w:val="pt-BR"/>
+        </w:rPr>
+        <w:t xml:space="preserve">   if (directionState == 0){</w:t>
+      </w:r>
+    </w:p>
+    <w:p>
+      <w:pPr>
+        <w:rPr>
+          <w:lang w:val="pt-BR"/>
+        </w:rPr>
+      </w:pPr>
+      <w:r>
+        <w:rPr>
+          <w:lang w:val="pt-BR"/>
+        </w:rPr>
+        <w:t xml:space="preserve">     if (buttonState == HIGH) {</w:t>
+      </w:r>
+    </w:p>
+    <w:p>
+      <w:pPr>
+        <w:rPr>
+          <w:lang w:val="pt-BR"/>
+        </w:rPr>
+      </w:pPr>
+      <w:r>
+        <w:rPr>
+          <w:lang w:val="pt-BR"/>
+        </w:rPr>
+        <w:t xml:space="preserve">       directionState = 1;</w:t>
+      </w:r>
+    </w:p>
+    <w:p>
+      <w:pPr>
+        <w:rPr>
+          <w:lang w:val="pt-BR"/>
+        </w:rPr>
+      </w:pPr>
+      <w:r>
+        <w:rPr>
+          <w:lang w:val="pt-BR"/>
+        </w:rPr>
+        <w:t xml:space="preserve">       for(pos = 0; pos &lt; 180; pos += 1)</w:t>
+      </w:r>
+    </w:p>
+    <w:p>
+      <w:pPr>
+        <w:rPr>
+          <w:lang w:val="pt-BR"/>
+        </w:rPr>
+      </w:pPr>
+      <w:r>
+        <w:rPr>
+          <w:lang w:val="pt-BR"/>
+        </w:rPr>
+        <w:t xml:space="preserve">       {</w:t>
+      </w:r>
+    </w:p>
+    <w:p>
+      <w:pPr>
+        <w:rPr>
+          <w:lang w:val="pt-BR"/>
+        </w:rPr>
+      </w:pPr>
+      <w:r>
+        <w:rPr>
+          <w:lang w:val="pt-BR"/>
+        </w:rPr>
+        <w:t xml:space="preserve">         myservo.write(pos);  </w:t>
+      </w:r>
+    </w:p>
+    <w:p>
+      <w:pPr>
+        <w:rPr>
+          <w:lang w:val="pt-BR"/>
+        </w:rPr>
+      </w:pPr>
+      <w:r>
+        <w:rPr>
+          <w:lang w:val="pt-BR"/>
+        </w:rPr>
+        <w:t xml:space="preserve">         delay(15);  // waits 15ms to reach the position </w:t>
+      </w:r>
+    </w:p>
+    <w:p>
+      <w:pPr>
+        <w:rPr>
+          <w:lang w:val="pt-BR"/>
+        </w:rPr>
+      </w:pPr>
+      <w:r>
+        <w:rPr>
+          <w:lang w:val="pt-BR"/>
+        </w:rPr>
+        <w:t xml:space="preserve">       }</w:t>
+      </w:r>
+    </w:p>
+    <w:p>
+      <w:pPr>
+        <w:rPr>
+          <w:lang w:val="pt-BR"/>
+        </w:rPr>
+      </w:pPr>
+      <w:r>
+        <w:rPr>
+          <w:lang w:val="pt-BR"/>
+        </w:rPr>
+        <w:t xml:space="preserve">     }</w:t>
+      </w:r>
+    </w:p>
+    <w:p>
+      <w:pPr>
+        <w:rPr>
+          <w:lang w:val="pt-BR"/>
+        </w:rPr>
+      </w:pPr>
+      <w:r>
+        <w:rPr>
+          <w:lang w:val="pt-BR"/>
+        </w:rPr>
+        <w:t xml:space="preserve"> </w:t>
+      </w:r>
+    </w:p>
+    <w:p>
+      <w:pPr>
+        <w:rPr>
+          <w:lang w:val="pt-BR"/>
+        </w:rPr>
+      </w:pPr>
+      <w:r>
+        <w:rPr>
+          <w:lang w:val="pt-BR"/>
+        </w:rPr>
+        <w:t xml:space="preserve">   } else if (directionState == 1) {</w:t>
+      </w:r>
+    </w:p>
+    <w:p>
+      <w:pPr>
+        <w:rPr>
+          <w:lang w:val="pt-BR"/>
+        </w:rPr>
+      </w:pPr>
+      <w:r>
+        <w:rPr>
+          <w:lang w:val="pt-BR"/>
+        </w:rPr>
+        <w:t xml:space="preserve">     if (buttonState == HIGH) {</w:t>
+      </w:r>
+    </w:p>
+    <w:p>
+      <w:pPr>
+        <w:rPr>
+          <w:lang w:val="pt-BR"/>
+        </w:rPr>
+      </w:pPr>
+      <w:r>
+        <w:rPr>
+          <w:lang w:val="pt-BR"/>
+        </w:rPr>
+        <w:t xml:space="preserve">       directionState = 0;   </w:t>
+      </w:r>
+    </w:p>
+    <w:p>
+      <w:pPr>
+        <w:rPr>
+          <w:lang w:val="pt-BR"/>
+        </w:rPr>
+      </w:pPr>
+      <w:r>
+        <w:rPr>
+          <w:lang w:val="pt-BR"/>
+        </w:rPr>
+        <w:t xml:space="preserve">       </w:t>
+      </w:r>
+    </w:p>
+    <w:p>
+      <w:pPr>
+        <w:rPr>
+          <w:lang w:val="pt-BR"/>
+        </w:rPr>
+      </w:pPr>
+      <w:r>
+        <w:rPr>
+          <w:lang w:val="pt-BR"/>
+        </w:rPr>
+        <w:t xml:space="preserve">      for (pos = 180; pos&gt;=1; pos -=1)</w:t>
+      </w:r>
+    </w:p>
+    <w:p>
+      <w:pPr>
+        <w:rPr>
+          <w:lang w:val="pt-BR"/>
+        </w:rPr>
+      </w:pPr>
+      <w:r>
+        <w:rPr>
+          <w:lang w:val="pt-BR"/>
+        </w:rPr>
+        <w:t xml:space="preserve">       {</w:t>
+      </w:r>
+    </w:p>
+    <w:p>
+      <w:pPr>
+        <w:rPr>
+          <w:lang w:val="pt-BR"/>
+        </w:rPr>
+      </w:pPr>
+      <w:r>
+        <w:rPr>
+          <w:lang w:val="pt-BR"/>
+        </w:rPr>
+        <w:t xml:space="preserve">         myservo.write(pos);</w:t>
+      </w:r>
+    </w:p>
+    <w:p>
+      <w:pPr>
+        <w:rPr>
+          <w:lang w:val="pt-BR"/>
+        </w:rPr>
+      </w:pPr>
+      <w:r>
+        <w:rPr>
+          <w:lang w:val="pt-BR"/>
+        </w:rPr>
+        <w:t xml:space="preserve">         delay(100);</w:t>
+      </w:r>
+    </w:p>
+    <w:p>
+      <w:pPr>
+        <w:rPr>
+          <w:lang w:val="pt-BR"/>
+        </w:rPr>
+      </w:pPr>
+      <w:r>
+        <w:rPr>
+          <w:lang w:val="pt-BR"/>
+        </w:rPr>
+        <w:t xml:space="preserve">       }</w:t>
+      </w:r>
+    </w:p>
+    <w:p>
+      <w:pPr>
+        <w:rPr>
+          <w:lang w:val="pt-BR"/>
+        </w:rPr>
+      </w:pPr>
+      <w:r>
+        <w:rPr>
+          <w:lang w:val="pt-BR"/>
+        </w:rPr>
+        <w:t xml:space="preserve">     }</w:t>
+      </w:r>
+    </w:p>
+    <w:p>
+      <w:pPr>
+        <w:rPr>
+          <w:lang w:val="pt-BR"/>
+        </w:rPr>
+      </w:pPr>
+      <w:r>
+        <w:rPr>
+          <w:lang w:val="pt-BR"/>
+        </w:rPr>
+        <w:t xml:space="preserve">   }</w:t>
+      </w:r>
+    </w:p>
+    <w:p>
+      <w:pPr>
+        <w:rPr>
+          <w:lang w:val="pt-BR"/>
+        </w:rPr>
+      </w:pPr>
+      <w:r>
+        <w:rPr>
+          <w:lang w:val="pt-BR"/>
+        </w:rPr>
+        <w:t xml:space="preserve"> }</w:t>
+      </w:r>
+      <w:bookmarkStart w:id="0" w:name="_GoBack"/>
+      <w:bookmarkEnd w:id="0"/>
     </w:p>
     <w:sectPr>
       <w:pgSz w:w="12240" w:h="15840"/>
@@ -66,7 +704,7 @@
 </file>
 
 <file path=word/numbering.xml><?xml version="1.0" encoding="utf-8"?>
-<w:numbering xmlns:wpc="http://schemas.microsoft.com/office/word/2010/wordprocessingCanvas" xmlns:mc="http://schemas.openxmlformats.org/markup-compatibility/2006" xmlns:o="urn:schemas-microsoft-com:office:office" xmlns:r="http://schemas.openxmlformats.org/officeDocument/2006/relationships" xmlns:m="http://schemas.openxmlformats.org/officeDocument/2006/math" xmlns:v="urn:schemas-microsoft-com:vml" xmlns:wp14="http://schemas.microsoft.com/office/word/2010/wordprocessingDrawing" xmlns:wp="http://schemas.openxmlformats.org/drawingml/2006/wordprocessingDrawing" xmlns:w10="urn:schemas-microsoft-com:office:word" xmlns:w="http://schemas.openxmlformats.org/wordprocessingml/2006/main" xmlns:w14="http://schemas.microsoft.com/office/word/2010/wordml" xmlns:w15="http://schemas.microsoft.com/office/word/2012/wordml" xmlns:wpg="http://schemas.microsoft.com/office/word/2010/wordprocessingGroup" xmlns:wpi="http://schemas.microsoft.com/office/word/2010/wordprocessingInk" xmlns:wne="http://schemas.microsoft.com/office/word/2006/wordml" xmlns:wps="http://schemas.microsoft.com/office/word/2010/wordprocessingShape" mc:Ignorable="w14 w15 wp14">
+<w:numbering xmlns:wpc="http://schemas.microsoft.com/office/word/2010/wordprocessingCanvas" xmlns:cx="http://schemas.microsoft.com/office/drawing/2014/chartex" xmlns:cx1="http://schemas.microsoft.com/office/drawing/2015/9/8/chartex" xmlns:cx2="http://schemas.microsoft.com/office/drawing/2015/10/21/chartex" xmlns:cx3="http://schemas.microsoft.com/office/drawing/2016/5/9/chartex" xmlns:cx4="http://schemas.microsoft.com/office/drawing/2016/5/10/chartex" xmlns:cx5="http://schemas.microsoft.com/office/drawing/2016/5/11/chartex" xmlns:cx6="http://schemas.microsoft.com/office/drawing/2016/5/12/chartex" xmlns:cx7="http://schemas.microsoft.com/office/drawing/2016/5/13/chartex" xmlns:cx8="http://schemas.microsoft.com/office/drawing/2016/5/14/chartex" xmlns:mc="http://schemas.openxmlformats.org/markup-compatibility/2006" xmlns:aink="http://schemas.microsoft.com/office/drawing/2016/ink" xmlns:am3d="http://schemas.microsoft.com/office/drawing/2017/model3d" xmlns:o="urn:schemas-microsoft-com:office:office" xmlns:r="http://schemas.openxmlformats.org/officeDocument/2006/relationships" xmlns:m="http://schemas.openxmlformats.org/officeDocument/2006/math" xmlns:v="urn:schemas-microsoft-com:vml" xmlns:wp14="http://schemas.microsoft.com/office/word/2010/wordprocessingDrawing" xmlns:wp="http://schemas.openxmlformats.org/drawingml/2006/wordprocessingDrawing" xmlns:w10="urn:schemas-microsoft-com:office:word" xmlns:w="http://schemas.openxmlformats.org/wordprocessingml/2006/main" xmlns:w14="http://schemas.microsoft.com/office/word/2010/wordml" xmlns:w15="http://schemas.microsoft.com/office/word/2012/wordml" xmlns:w16cid="http://schemas.microsoft.com/office/word/2016/wordml/cid" xmlns:w16se="http://schemas.microsoft.com/office/word/2015/wordml/symex" xmlns:wpg="http://schemas.microsoft.com/office/word/2010/wordprocessingGroup" xmlns:wpi="http://schemas.microsoft.com/office/word/2010/wordprocessingInk" xmlns:wne="http://schemas.microsoft.com/office/word/2006/wordml" xmlns:wps="http://schemas.microsoft.com/office/word/2010/wordprocessingShape" mc:Ignorable="w14 w15 w16se w16cid wp14">
   <w:abstractNum w:abstractNumId="0" w15:restartNumberingAfterBreak="0">
     <w:nsid w:val="3EED3B42"/>
     <w:multiLevelType w:val="hybridMultilevel"/>
@@ -163,7 +801,7 @@
 </file>
 
 <file path=word/styles.xml><?xml version="1.0" encoding="utf-8"?>
-<w:styles xmlns:mc="http://schemas.openxmlformats.org/markup-compatibility/2006" xmlns:r="http://schemas.openxmlformats.org/officeDocument/2006/relationships" xmlns:w="http://schemas.openxmlformats.org/wordprocessingml/2006/main" xmlns:w14="http://schemas.microsoft.com/office/word/2010/wordml" xmlns:w15="http://schemas.microsoft.com/office/word/2012/wordml" mc:Ignorable="w14 w15">
+<w:styles xmlns:mc="http://schemas.openxmlformats.org/markup-compatibility/2006" xmlns:r="http://schemas.openxmlformats.org/officeDocument/2006/relationships" xmlns:w="http://schemas.openxmlformats.org/wordprocessingml/2006/main" xmlns:w14="http://schemas.microsoft.com/office/word/2010/wordml" xmlns:w15="http://schemas.microsoft.com/office/word/2012/wordml" xmlns:w16cid="http://schemas.microsoft.com/office/word/2016/wordml/cid" xmlns:w16se="http://schemas.microsoft.com/office/word/2015/wordml/symex" mc:Ignorable="w14 w15 w16se w16cid">
   <w:docDefaults>
     <w:rPrDefault>
       <w:rPr>
@@ -179,7 +817,7 @@
       </w:pPr>
     </w:pPrDefault>
   </w:docDefaults>
-  <w:latentStyles w:defLockedState="0" w:defUIPriority="99" w:defSemiHidden="0" w:defUnhideWhenUsed="0" w:defQFormat="0" w:count="371">
+  <w:latentStyles w:defLockedState="0" w:defUIPriority="99" w:defSemiHidden="0" w:defUnhideWhenUsed="0" w:defQFormat="0" w:count="375">
     <w:lsdException w:name="Normal" w:uiPriority="0" w:qFormat="1"/>
     <w:lsdException w:name="heading 1" w:uiPriority="9" w:qFormat="1"/>
     <w:lsdException w:name="heading 2" w:semiHidden="1" w:uiPriority="9" w:unhideWhenUsed="1" w:qFormat="1"/>
@@ -285,7 +923,6 @@
     <w:lsdException w:name="HTML Sample" w:semiHidden="1" w:unhideWhenUsed="1"/>
     <w:lsdException w:name="HTML Typewriter" w:semiHidden="1" w:unhideWhenUsed="1"/>
     <w:lsdException w:name="HTML Variable" w:semiHidden="1" w:unhideWhenUsed="1"/>
-    <w:lsdException w:name="Normal Table" w:semiHidden="1" w:unhideWhenUsed="1"/>
     <w:lsdException w:name="annotation subject" w:semiHidden="1" w:unhideWhenUsed="1"/>
     <w:lsdException w:name="No List" w:semiHidden="1" w:unhideWhenUsed="1"/>
     <w:lsdException w:name="Outline List 1" w:semiHidden="1" w:unhideWhenUsed="1"/>
@@ -329,10 +966,8 @@
     <w:lsdException w:name="Table Elegant" w:semiHidden="1" w:unhideWhenUsed="1"/>
     <w:lsdException w:name="Table Professional" w:semiHidden="1" w:unhideWhenUsed="1"/>
     <w:lsdException w:name="Table Subtle 1" w:semiHidden="1" w:unhideWhenUsed="1"/>
-    <w:lsdException w:name="Table Subtle 2" w:semiHidden="1" w:unhideWhenUsed="1"/>
     <w:lsdException w:name="Table Web 1" w:semiHidden="1" w:unhideWhenUsed="1"/>
     <w:lsdException w:name="Table Web 2" w:semiHidden="1" w:unhideWhenUsed="1"/>
-    <w:lsdException w:name="Table Web 3" w:semiHidden="1" w:unhideWhenUsed="1"/>
     <w:lsdException w:name="Balloon Text" w:semiHidden="1" w:unhideWhenUsed="1"/>
     <w:lsdException w:name="Table Grid" w:uiPriority="39"/>
     <w:lsdException w:name="Table Theme" w:semiHidden="1" w:unhideWhenUsed="1"/>
@@ -551,15 +1186,19 @@
     <w:lsdException w:name="List Table 5 Dark Accent 6" w:uiPriority="50"/>
     <w:lsdException w:name="List Table 6 Colorful Accent 6" w:uiPriority="51"/>
     <w:lsdException w:name="List Table 7 Colorful Accent 6" w:uiPriority="52"/>
+    <w:lsdException w:name="Mention" w:semiHidden="1" w:unhideWhenUsed="1"/>
+    <w:lsdException w:name="Smart Hyperlink" w:semiHidden="1" w:unhideWhenUsed="1"/>
+    <w:lsdException w:name="Hashtag" w:semiHidden="1" w:unhideWhenUsed="1"/>
+    <w:lsdException w:name="Unresolved Mention" w:semiHidden="1" w:unhideWhenUsed="1"/>
   </w:latentStyles>
   <w:style w:type="paragraph" w:default="1" w:styleId="Normal">
     <w:name w:val="Normal"/>
     <w:qFormat/>
   </w:style>
-  <w:style w:type="paragraph" w:styleId="Heading2">
+  <w:style w:type="paragraph" w:styleId="Ttulo2">
     <w:name w:val="heading 2"/>
     <w:basedOn w:val="Normal"/>
-    <w:link w:val="Heading2Char"/>
+    <w:link w:val="Ttulo2Char"/>
     <w:uiPriority w:val="9"/>
     <w:qFormat/>
     <w:rsid w:val="00CA2A19"/>
@@ -575,13 +1214,13 @@
       <w:szCs w:val="36"/>
     </w:rPr>
   </w:style>
-  <w:style w:type="character" w:default="1" w:styleId="DefaultParagraphFont">
+  <w:style w:type="character" w:default="1" w:styleId="Fontepargpadro">
     <w:name w:val="Default Paragraph Font"/>
     <w:uiPriority w:val="1"/>
     <w:semiHidden/>
     <w:unhideWhenUsed/>
   </w:style>
-  <w:style w:type="table" w:default="1" w:styleId="TableNormal">
+  <w:style w:type="table" w:default="1" w:styleId="Tabelanormal">
     <w:name w:val="Normal Table"/>
     <w:uiPriority w:val="99"/>
     <w:semiHidden/>
@@ -596,16 +1235,16 @@
       </w:tblCellMar>
     </w:tblPr>
   </w:style>
-  <w:style w:type="numbering" w:default="1" w:styleId="NoList">
+  <w:style w:type="numbering" w:default="1" w:styleId="Semlista">
     <w:name w:val="No List"/>
     <w:uiPriority w:val="99"/>
     <w:semiHidden/>
     <w:unhideWhenUsed/>
   </w:style>
-  <w:style w:type="character" w:customStyle="1" w:styleId="Heading2Char">
-    <w:name w:val="Heading 2 Char"/>
-    <w:basedOn w:val="DefaultParagraphFont"/>
-    <w:link w:val="Heading2"/>
+  <w:style w:type="character" w:customStyle="1" w:styleId="Ttulo2Char">
+    <w:name w:val="Título 2 Char"/>
+    <w:basedOn w:val="Fontepargpadro"/>
+    <w:link w:val="Ttulo2"/>
     <w:uiPriority w:val="9"/>
     <w:rsid w:val="00CA2A19"/>
     <w:rPr>

</xml_diff>